<commit_message>
Add influx graphana projekt;
</commit_message>
<xml_diff>
--- a/influx_graphana/Patrik_von_Malottki_influxGraphana.docx
+++ b/influx_graphana/Patrik_von_Malottki_influxGraphana.docx
@@ -197,7 +197,7 @@
               <w:tab/>
               <w:t>Influx Datenbank</w:t>
               <w:tab/>
-              <w:t>2</w:t>
+              <w:t>3</w:t>
             </w:r>
           </w:hyperlink>
         </w:p>
@@ -221,7 +221,55 @@
               <w:tab/>
               <w:t>Beschreibung</w:t>
               <w:tab/>
-              <w:t>2</w:t>
+              <w:t>3</w:t>
+            </w:r>
+          </w:hyperlink>
+        </w:p>
+        <w:p>
+          <w:pPr>
+            <w:pStyle w:val="TOC1"/>
+            <w:tabs>
+              <w:tab w:val="clear" w:pos="720"/>
+              <w:tab w:val="left" w:pos="440" w:leader="none"/>
+              <w:tab w:val="right" w:pos="9025" w:leader="dot"/>
+            </w:tabs>
+            <w:rPr/>
+          </w:pPr>
+          <w:hyperlink w:anchor="__RefHeading___Toc440_3573730683">
+            <w:r>
+              <w:rPr>
+                <w:webHidden/>
+                <w:rStyle w:val="IndexLink"/>
+              </w:rPr>
+              <w:t>3</w:t>
+              <w:tab/>
+              <w:t>Grafana</w:t>
+              <w:tab/>
+              <w:t>4</w:t>
+            </w:r>
+          </w:hyperlink>
+        </w:p>
+        <w:p>
+          <w:pPr>
+            <w:pStyle w:val="TOC2"/>
+            <w:tabs>
+              <w:tab w:val="clear" w:pos="720"/>
+              <w:tab w:val="left" w:pos="880" w:leader="none"/>
+              <w:tab w:val="right" w:pos="9025" w:leader="dot"/>
+            </w:tabs>
+            <w:rPr/>
+          </w:pPr>
+          <w:hyperlink w:anchor="__RefHeading___Toc442_3573730683">
+            <w:r>
+              <w:rPr>
+                <w:webHidden/>
+                <w:rStyle w:val="IndexLink"/>
+              </w:rPr>
+              <w:t>3.1</w:t>
+              <w:tab/>
+              <w:t>Beschreibung</w:t>
+              <w:tab/>
+              <w:t>4</w:t>
             </w:r>
           </w:hyperlink>
         </w:p>
@@ -241,11 +289,11 @@
                 <w:webHidden/>
                 <w:rStyle w:val="IndexLink"/>
               </w:rPr>
-              <w:t>3</w:t>
+              <w:t>4</w:t>
               <w:tab/>
               <w:t>Ablaufbeschreibung</w:t>
               <w:tab/>
-              <w:t>3</w:t>
+              <w:t>5</w:t>
             </w:r>
           </w:hyperlink>
         </w:p>
@@ -265,11 +313,11 @@
                 <w:webHidden/>
                 <w:rStyle w:val="IndexLink"/>
               </w:rPr>
-              <w:t>3.1</w:t>
+              <w:t>4.1</w:t>
               <w:tab/>
-              <w:t>InfluxDb installieren</w:t>
+              <w:t>Grafana installieren</w:t>
               <w:tab/>
-              <w:t>3</w:t>
+              <w:t>5</w:t>
             </w:r>
           </w:hyperlink>
         </w:p>
@@ -289,11 +337,11 @@
                 <w:webHidden/>
                 <w:rStyle w:val="IndexLink"/>
               </w:rPr>
-              <w:t>3.1.1</w:t>
+              <w:t>4.1.1</w:t>
               <w:tab/>
-              <w:t>Repository hinzufügen</w:t>
+              <w:t>Notwendige Pakete installieren</w:t>
               <w:tab/>
-              <w:t>3</w:t>
+              <w:t>5</w:t>
             </w:r>
           </w:hyperlink>
         </w:p>
@@ -313,11 +361,11 @@
                 <w:webHidden/>
                 <w:rStyle w:val="IndexLink"/>
               </w:rPr>
-              <w:t>3.1.2</w:t>
+              <w:t>4.1.2</w:t>
               <w:tab/>
-              <w:t>Installieren und starten</w:t>
+              <w:t>GPG Schlüssel hinzufügen</w:t>
               <w:tab/>
-              <w:t>3</w:t>
+              <w:t>5</w:t>
             </w:r>
           </w:hyperlink>
         </w:p>
@@ -337,11 +385,11 @@
                 <w:webHidden/>
                 <w:rStyle w:val="IndexLink"/>
               </w:rPr>
-              <w:t>3.1.3</w:t>
+              <w:t>4.1.3</w:t>
               <w:tab/>
-              <w:t>Verbindung aufbauen</w:t>
+              <w:t>Repository hinzufügen</w:t>
               <w:tab/>
-              <w:t>3</w:t>
+              <w:t>5</w:t>
             </w:r>
           </w:hyperlink>
         </w:p>
@@ -361,11 +409,11 @@
                 <w:webHidden/>
                 <w:rStyle w:val="IndexLink"/>
               </w:rPr>
-              <w:t>3.1.4</w:t>
+              <w:t>4.1.4</w:t>
               <w:tab/>
-              <w:t>Testdaten einfügen</w:t>
+              <w:t>Liste der verfügbaren Pakete aktualiseren</w:t>
               <w:tab/>
-              <w:t>3</w:t>
+              <w:t>5</w:t>
             </w:r>
           </w:hyperlink>
         </w:p>
@@ -385,11 +433,11 @@
                 <w:webHidden/>
                 <w:rStyle w:val="IndexLink"/>
               </w:rPr>
-              <w:t>3.1.5</w:t>
+              <w:t>4.1.5</w:t>
               <w:tab/>
-              <w:t>Datenbank erstellen</w:t>
+              <w:t>Grafana OSS installieren</w:t>
               <w:tab/>
-              <w:t>3</w:t>
+              <w:t>5</w:t>
             </w:r>
           </w:hyperlink>
         </w:p>
@@ -409,11 +457,11 @@
                 <w:webHidden/>
                 <w:rStyle w:val="IndexLink"/>
               </w:rPr>
-              <w:t>3.2</w:t>
+              <w:t>4.2</w:t>
               <w:tab/>
-              <w:t>NodeRed Anpassungen</w:t>
+              <w:t>Grafana konfigurieren</w:t>
               <w:tab/>
-              <w:t>4</w:t>
+              <w:t>5</w:t>
             </w:r>
           </w:hyperlink>
         </w:p>
@@ -433,11 +481,11 @@
                 <w:webHidden/>
                 <w:rStyle w:val="IndexLink"/>
               </w:rPr>
-              <w:t>3.2.1</w:t>
+              <w:t>4.2.1</w:t>
               <w:tab/>
-              <w:t>NodeRed starten</w:t>
+              <w:t>Grafana öffnen</w:t>
               <w:tab/>
-              <w:t>4</w:t>
+              <w:t>5</w:t>
             </w:r>
           </w:hyperlink>
         </w:p>
@@ -457,11 +505,11 @@
                 <w:webHidden/>
                 <w:rStyle w:val="IndexLink"/>
               </w:rPr>
-              <w:t>3.2.2</w:t>
+              <w:t>4.2.2</w:t>
               <w:tab/>
-              <w:t>InfluxDb Schnittstelle hinzufügen</w:t>
+              <w:t>InfluxDb Verbindung herstellen</w:t>
               <w:tab/>
-              <w:t>4</w:t>
+              <w:t>6</w:t>
             </w:r>
           </w:hyperlink>
         </w:p>
@@ -475,41 +523,89 @@
             </w:tabs>
             <w:rPr/>
           </w:pPr>
-          <w:hyperlink w:anchor="__RefHeading___Toc532_1161155005">
+          <w:hyperlink w:anchor="__RefHeading___Toc444_3573730683">
             <w:r>
               <w:rPr>
                 <w:webHidden/>
                 <w:rStyle w:val="IndexLink"/>
               </w:rPr>
-              <w:t>3.3</w:t>
+              <w:t>4.3</w:t>
               <w:tab/>
-              <w:t>Temperatur-Skript Anpassungen</w:t>
+              <w:t>Sensordaten in Grafana anzeigen</w:t>
               <w:tab/>
-              <w:t>5</w:t>
+              <w:t>9</w:t>
             </w:r>
           </w:hyperlink>
         </w:p>
         <w:p>
           <w:pPr>
-            <w:pStyle w:val="TOC1"/>
+            <w:pStyle w:val="TOC3"/>
             <w:tabs>
               <w:tab w:val="clear" w:pos="720"/>
-              <w:tab w:val="left" w:pos="440" w:leader="none"/>
+              <w:tab w:val="left" w:pos="1320" w:leader="none"/>
               <w:tab w:val="right" w:pos="9025" w:leader="dot"/>
             </w:tabs>
             <w:rPr/>
           </w:pPr>
-          <w:hyperlink w:anchor="__RefHeading___Toc534_1161155005">
+          <w:hyperlink w:anchor="__RefHeading___Toc446_3573730683">
             <w:r>
               <w:rPr>
                 <w:webHidden/>
                 <w:rStyle w:val="IndexLink"/>
               </w:rPr>
-              <w:t>4</w:t>
+              <w:t>4.3.1</w:t>
               <w:tab/>
-              <w:t>Testen</w:t>
+              <w:t>Sensordaten auslesen</w:t>
               <w:tab/>
-              <w:t>7</w:t>
+              <w:t>9</w:t>
+            </w:r>
+          </w:hyperlink>
+        </w:p>
+        <w:p>
+          <w:pPr>
+            <w:pStyle w:val="TOC3"/>
+            <w:tabs>
+              <w:tab w:val="clear" w:pos="720"/>
+              <w:tab w:val="left" w:pos="1320" w:leader="none"/>
+              <w:tab w:val="right" w:pos="9025" w:leader="dot"/>
+            </w:tabs>
+            <w:rPr/>
+          </w:pPr>
+          <w:hyperlink w:anchor="__RefHeading___Toc448_3573730683">
+            <w:r>
+              <w:rPr>
+                <w:webHidden/>
+                <w:rStyle w:val="IndexLink"/>
+              </w:rPr>
+              <w:t>4.3.2</w:t>
+              <w:tab/>
+              <w:t>Sensordaten speichern</w:t>
+              <w:tab/>
+              <w:t>9</w:t>
+            </w:r>
+          </w:hyperlink>
+        </w:p>
+        <w:p>
+          <w:pPr>
+            <w:pStyle w:val="TOC3"/>
+            <w:tabs>
+              <w:tab w:val="clear" w:pos="720"/>
+              <w:tab w:val="left" w:pos="1320" w:leader="none"/>
+              <w:tab w:val="right" w:pos="9025" w:leader="dot"/>
+            </w:tabs>
+            <w:rPr/>
+          </w:pPr>
+          <w:hyperlink w:anchor="__RefHeading___Toc450_3573730683">
+            <w:r>
+              <w:rPr>
+                <w:webHidden/>
+                <w:rStyle w:val="IndexLink"/>
+              </w:rPr>
+              <w:t>4.3.3</w:t>
+              <w:tab/>
+              <w:t>Sensordaten anzeigen</w:t>
+              <w:tab/>
+              <w:t>9</w:t>
             </w:r>
           </w:hyperlink>
         </w:p>
@@ -533,7 +629,7 @@
               <w:tab/>
               <w:t>Fazit</w:t>
               <w:tab/>
-              <w:t>8</w:t>
+              <w:t>10</w:t>
             </w:r>
           </w:hyperlink>
           <w:r>
@@ -640,6 +736,20 @@
     </w:p>
     <w:p>
       <w:pPr>
+        <w:pStyle w:val="Normal"/>
+        <w:numPr>
+          <w:ilvl w:val="0"/>
+          <w:numId w:val="3"/>
+        </w:numPr>
+        <w:rPr/>
+      </w:pPr>
+      <w:r>
+        <w:rPr/>
+        <w:t>Eine InfluxDb Datenbank zum speichern der Sensordaten</w:t>
+      </w:r>
+    </w:p>
+    <w:p>
+      <w:pPr>
         <w:pStyle w:val="Heading2"/>
         <w:rPr/>
       </w:pPr>
@@ -659,17 +769,14 @@
       </w:pPr>
       <w:r>
         <w:rPr/>
-        <w:t>Die Daten von der Temperaturmessung sollen in einer Inlux Datenbank gespeichert werden.</w:t>
-      </w:r>
-    </w:p>
-    <w:p>
-      <w:pPr>
-        <w:pStyle w:val="Normal"/>
-        <w:rPr/>
-      </w:pPr>
-      <w:r>
-        <w:rPr/>
-        <w:t>Die gespeicherten Daten sollen grafisch dargestellt werden.</w:t>
+        <w:t xml:space="preserve">Die Daten von der Temperaturmessung sollen in einer Inlux Datenbank gespeichert werden. </w:t>
+      </w:r>
+      <w:r>
+        <w:rPr/>
+        <w:t>Und anschließend mit Grafana dargestellt werden.</w:t>
+      </w:r>
+      <w:r>
+        <w:br w:type="page"/>
       </w:r>
     </w:p>
     <w:p>
@@ -711,7 +818,46 @@
       </w:pPr>
       <w:r>
         <w:rPr/>
-        <w:t xml:space="preserve">InfluxDB ist eine Open-Source-Datenbank, die speziell für die Speicherung und Abfrage von Zeitreihendaten konzipiert ist. Sie wird oft für Metriken, Ereignisse, Sensordaten oder andere Daten verwendet, die über einen Zeitraum hinweg erfasst werden. InfluxDB ist eine beliebte Wahl für die Überwachung von Systemen, die Analyse von IoT-Daten und die Echtzeit-Analyse von Daten. </w:t>
+        <w:t>InfluxDB ist eine Open-Source-Datenbank, die speziell für die Speicherung und Abfrage von Zeitreihendaten konzipiert ist. Sie wird oft für Metriken, Ereignisse, Sensordaten oder andere Daten verwendet, die über einen Zeitraum hinweg erfasst werden. InfluxDB ist eine beliebte Wahl für die Überwachung von Systemen, die Analyse von IoT-Daten und die Echtzeit-Analyse von Daten.</w:t>
+      </w:r>
+      <w:r>
+        <w:br w:type="page"/>
+      </w:r>
+    </w:p>
+    <w:p>
+      <w:pPr>
+        <w:pStyle w:val="Heading1"/>
+        <w:ind w:hanging="0" w:left="0"/>
+        <w:rPr/>
+      </w:pPr>
+      <w:bookmarkStart w:id="10" w:name="__RefHeading___Toc440_3573730683"/>
+      <w:bookmarkEnd w:id="10"/>
+      <w:r>
+        <w:rPr/>
+        <w:t>Grafana</w:t>
+      </w:r>
+    </w:p>
+    <w:p>
+      <w:pPr>
+        <w:pStyle w:val="Heading2"/>
+        <w:ind w:hanging="0" w:left="0"/>
+        <w:rPr/>
+      </w:pPr>
+      <w:bookmarkStart w:id="11" w:name="__RefHeading___Toc442_3573730683"/>
+      <w:bookmarkEnd w:id="11"/>
+      <w:r>
+        <w:rPr/>
+        <w:t>Beschreibung</w:t>
+      </w:r>
+    </w:p>
+    <w:p>
+      <w:pPr>
+        <w:pStyle w:val="Normal"/>
+        <w:rPr/>
+      </w:pPr>
+      <w:r>
+        <w:rPr/>
+        <w:t>Grafana ist eine Open-Source-Software, die zur Visualisierung und Analyse von Daten aus verschiedenen Quellen dient. Es ermöglicht die Erstellung dynamischer Dashboards, um Daten in Diagrammen, Heatmaps und anderen visuellen Formaten darzustellen. Grafana unterstützt eine Vielzahl von Datenquellen wie Prometheus, InfluxDB, Elasticsearch und relationale Datenbanken.</w:t>
       </w:r>
       <w:r>
         <w:br w:type="page"/>
@@ -723,25 +869,25 @@
         <w:spacing w:before="0" w:after="80"/>
         <w:rPr/>
       </w:pPr>
-      <w:bookmarkStart w:id="10" w:name="__RefHeading___Toc512_1161155005"/>
-      <w:bookmarkStart w:id="11" w:name="_Toc187422973"/>
-      <w:bookmarkEnd w:id="10"/>
+      <w:bookmarkStart w:id="12" w:name="__RefHeading___Toc512_1161155005"/>
+      <w:bookmarkStart w:id="13" w:name="_Toc187422973"/>
+      <w:bookmarkEnd w:id="12"/>
       <w:r>
         <w:rPr/>
         <w:t>Ablaufbeschreibung</w:t>
       </w:r>
-      <w:bookmarkEnd w:id="11"/>
+      <w:bookmarkEnd w:id="13"/>
     </w:p>
     <w:p>
       <w:pPr>
         <w:pStyle w:val="Heading2"/>
         <w:rPr/>
       </w:pPr>
-      <w:bookmarkStart w:id="12" w:name="__RefHeading___Toc514_1161155005"/>
-      <w:bookmarkEnd w:id="12"/>
-      <w:r>
-        <w:rPr/>
-        <w:t>InfluxDb installieren</w:t>
+      <w:bookmarkStart w:id="14" w:name="__RefHeading___Toc514_1161155005"/>
+      <w:bookmarkEnd w:id="14"/>
+      <w:r>
+        <w:rPr/>
+        <w:t>Grafana installieren</w:t>
       </w:r>
     </w:p>
     <w:p>
@@ -750,11 +896,11 @@
         <w:ind w:hanging="0" w:left="0"/>
         <w:rPr/>
       </w:pPr>
-      <w:bookmarkStart w:id="13" w:name="__RefHeading___Toc516_1161155005"/>
-      <w:bookmarkEnd w:id="13"/>
-      <w:r>
-        <w:rPr/>
-        <w:t>Repository hinzufügen</w:t>
+      <w:bookmarkStart w:id="15" w:name="__RefHeading___Toc516_1161155005"/>
+      <w:bookmarkEnd w:id="15"/>
+      <w:r>
+        <w:rPr/>
+        <w:t>Notwendige Pakete installieren</w:t>
       </w:r>
     </w:p>
     <w:p>
@@ -763,16 +909,30 @@
         <w:rPr/>
       </w:pPr>
       <w:r>
+        <w:rPr/>
+        <w:t>Bevor der eigentlichen Installation von Grafana müssen erforderliche Pakete installiert werden.</w:t>
+      </w:r>
+    </w:p>
+    <w:p>
+      <w:pPr>
+        <w:pStyle w:val="Normal"/>
+        <w:jc w:val="right"/>
+        <w:rPr>
+          <w:sz w:val="16"/>
+          <w:szCs w:val="16"/>
+        </w:rPr>
+      </w:pPr>
+      <w:r>
         <w:drawing>
-          <wp:anchor behindDoc="0" distT="0" distB="0" distL="0" distR="0" simplePos="0" locked="0" layoutInCell="0" allowOverlap="1" relativeHeight="10">
+          <wp:anchor behindDoc="0" distT="0" distB="0" distL="0" distR="0" simplePos="0" locked="0" layoutInCell="0" allowOverlap="1" relativeHeight="12">
             <wp:simplePos x="0" y="0"/>
             <wp:positionH relativeFrom="column">
-              <wp:posOffset>0</wp:posOffset>
+              <wp:align>center</wp:align>
             </wp:positionH>
             <wp:positionV relativeFrom="paragraph">
-              <wp:posOffset>245745</wp:posOffset>
+              <wp:posOffset>635</wp:posOffset>
             </wp:positionV>
-            <wp:extent cx="5731510" cy="367665"/>
+            <wp:extent cx="5731510" cy="232410"/>
             <wp:effectExtent l="0" t="0" r="0" b="0"/>
             <wp:wrapSquare wrapText="largest"/>
             <wp:docPr id="1" name="Image1" descr=""/>
@@ -790,7 +950,6 @@
                   </pic:nvPicPr>
                   <pic:blipFill>
                     <a:blip r:embed="rId2"/>
-                    <a:srcRect l="0" t="7619" r="0" b="80962"/>
                     <a:stretch>
                       <a:fillRect/>
                     </a:stretch>
@@ -798,7 +957,7 @@
                   <pic:spPr bwMode="auto">
                     <a:xfrm>
                       <a:off x="0" y="0"/>
-                      <a:ext cx="5731510" cy="367665"/>
+                      <a:ext cx="5731510" cy="232410"/>
                     </a:xfrm>
                     <a:prstGeom prst="rect">
                       <a:avLst/>
@@ -811,8 +970,43 @@
         </w:drawing>
       </w:r>
       <w:r>
-        <w:rPr/>
-        <w:t>Zu Beginn muss das Archiv von InfluxDb hinzugefügt werden.</w:t>
+        <w:rPr>
+          <w:sz w:val="16"/>
+          <w:szCs w:val="16"/>
+        </w:rPr>
+        <w:t xml:space="preserve">Abb. 1: </w:t>
+      </w:r>
+      <w:r>
+        <w:rPr>
+          <w:sz w:val="16"/>
+          <w:szCs w:val="16"/>
+        </w:rPr>
+        <w:t>Notwendige Pakete installieren</w:t>
+      </w:r>
+    </w:p>
+    <w:p>
+      <w:pPr>
+        <w:pStyle w:val="Heading3"/>
+        <w:ind w:hanging="0" w:left="0"/>
+        <w:rPr/>
+      </w:pPr>
+      <w:bookmarkStart w:id="16" w:name="__RefHeading___Toc518_1161155005"/>
+      <w:bookmarkEnd w:id="16"/>
+      <w:r>
+        <w:rPr/>
+        <w:t>GPG Schlüssel hinzufügen</w:t>
+      </w:r>
+    </w:p>
+    <w:p>
+      <w:pPr>
+        <w:pStyle w:val="Normal"/>
+        <w:rPr/>
+      </w:pPr>
+      <w:r>
+        <w:rPr/>
+        <w:t xml:space="preserve">Falls nicht vorhanden muss zuerst ein Verzeichnis zum speichern der </w:t>
+        <w:tab/>
+        <w:t>GNU Privacy Guard Schlüssel angelegt werden. Danach können die benötigten Schlüssel von Grafana importiert werden.</w:t>
       </w:r>
     </w:p>
     <w:p>
@@ -825,42 +1019,16 @@
         </w:rPr>
       </w:pPr>
       <w:r>
-        <w:rPr>
-          <w:sz w:val="16"/>
-          <w:szCs w:val="16"/>
-        </w:rPr>
-        <w:t>Abb. 1: Repository hinzufügen</w:t>
-      </w:r>
-    </w:p>
-    <w:p>
-      <w:pPr>
-        <w:pStyle w:val="Heading3"/>
-        <w:ind w:hanging="0" w:left="0"/>
-        <w:rPr/>
-      </w:pPr>
-      <w:bookmarkStart w:id="14" w:name="__RefHeading___Toc518_1161155005"/>
-      <w:bookmarkEnd w:id="14"/>
-      <w:r>
-        <w:rPr/>
-        <w:t>Installieren und starten</w:t>
-      </w:r>
-    </w:p>
-    <w:p>
-      <w:pPr>
-        <w:pStyle w:val="Normal"/>
-        <w:rPr/>
-      </w:pPr>
-      <w:r>
         <w:drawing>
-          <wp:anchor behindDoc="0" distT="0" distB="0" distL="0" distR="0" simplePos="0" locked="0" layoutInCell="0" allowOverlap="1" relativeHeight="11">
+          <wp:anchor behindDoc="0" distT="0" distB="0" distL="0" distR="0" simplePos="0" locked="0" layoutInCell="0" allowOverlap="1" relativeHeight="13">
             <wp:simplePos x="0" y="0"/>
             <wp:positionH relativeFrom="column">
-              <wp:posOffset>0</wp:posOffset>
+              <wp:align>center</wp:align>
             </wp:positionH>
             <wp:positionV relativeFrom="paragraph">
-              <wp:posOffset>221615</wp:posOffset>
+              <wp:posOffset>635</wp:posOffset>
             </wp:positionV>
-            <wp:extent cx="5731510" cy="194310"/>
+            <wp:extent cx="5731510" cy="216535"/>
             <wp:effectExtent l="0" t="0" r="0" b="0"/>
             <wp:wrapSquare wrapText="largest"/>
             <wp:docPr id="2" name="Image3" descr=""/>
@@ -878,7 +1046,6 @@
                   </pic:nvPicPr>
                   <pic:blipFill>
                     <a:blip r:embed="rId3"/>
-                    <a:srcRect l="0" t="6870" r="0" b="87080"/>
                     <a:stretch>
                       <a:fillRect/>
                     </a:stretch>
@@ -886,7 +1053,7 @@
                   <pic:spPr bwMode="auto">
                     <a:xfrm>
                       <a:off x="0" y="0"/>
-                      <a:ext cx="5731510" cy="194310"/>
+                      <a:ext cx="5731510" cy="216535"/>
                     </a:xfrm>
                     <a:prstGeom prst="rect">
                       <a:avLst/>
@@ -899,8 +1066,41 @@
         </w:drawing>
       </w:r>
       <w:r>
-        <w:rPr/>
-        <w:t>Nun kann InfluxDb installiert und der Service daraufhin gestartet werden.</w:t>
+        <w:rPr>
+          <w:sz w:val="16"/>
+          <w:szCs w:val="16"/>
+        </w:rPr>
+        <w:t xml:space="preserve">Abb. 2: </w:t>
+      </w:r>
+      <w:r>
+        <w:rPr>
+          <w:sz w:val="16"/>
+          <w:szCs w:val="16"/>
+        </w:rPr>
+        <w:t>GPG Schlüssel hinzufügen</w:t>
+      </w:r>
+    </w:p>
+    <w:p>
+      <w:pPr>
+        <w:pStyle w:val="Heading3"/>
+        <w:ind w:hanging="0" w:left="0"/>
+        <w:rPr/>
+      </w:pPr>
+      <w:bookmarkStart w:id="17" w:name="__RefHeading___Toc520_1161155005"/>
+      <w:bookmarkEnd w:id="17"/>
+      <w:r>
+        <w:rPr/>
+        <w:t>Repository hinzufügen</w:t>
+      </w:r>
+    </w:p>
+    <w:p>
+      <w:pPr>
+        <w:pStyle w:val="Normal"/>
+        <w:rPr/>
+      </w:pPr>
+      <w:r>
+        <w:rPr/>
+        <w:t>Nun kann das Repository für Stable Releases hinzufgefügt werden.</w:t>
       </w:r>
     </w:p>
     <w:p>
@@ -913,56 +1113,16 @@
         </w:rPr>
       </w:pPr>
       <w:r>
-        <w:rPr>
-          <w:sz w:val="16"/>
-          <w:szCs w:val="16"/>
-        </w:rPr>
-        <w:t>Abb. 2: Installieren und starten</w:t>
-      </w:r>
-    </w:p>
-    <w:p>
-      <w:pPr>
-        <w:pStyle w:val="Heading3"/>
-        <w:ind w:hanging="0" w:left="0"/>
-        <w:rPr/>
-      </w:pPr>
-      <w:bookmarkStart w:id="15" w:name="__RefHeading___Toc520_1161155005"/>
-      <w:bookmarkEnd w:id="15"/>
-      <w:r>
-        <w:rPr/>
-        <w:t>Verbindung aufbauen</w:t>
-      </w:r>
-    </w:p>
-    <w:p>
-      <w:pPr>
-        <w:pStyle w:val="Normal"/>
-        <w:rPr/>
-      </w:pPr>
-      <w:r>
-        <w:rPr/>
-        <w:t>Über die Hostadresse wird die Verbindung aufgebaut.</w:t>
-      </w:r>
-    </w:p>
-    <w:p>
-      <w:pPr>
-        <w:pStyle w:val="Normal"/>
-        <w:jc w:val="right"/>
-        <w:rPr>
-          <w:sz w:val="16"/>
-          <w:szCs w:val="16"/>
-        </w:rPr>
-      </w:pPr>
-      <w:r>
         <w:drawing>
-          <wp:anchor behindDoc="0" distT="0" distB="0" distL="0" distR="0" simplePos="0" locked="0" layoutInCell="0" allowOverlap="1" relativeHeight="12">
+          <wp:anchor behindDoc="0" distT="0" distB="0" distL="0" distR="0" simplePos="0" locked="0" layoutInCell="0" allowOverlap="1" relativeHeight="14">
             <wp:simplePos x="0" y="0"/>
             <wp:positionH relativeFrom="column">
-              <wp:posOffset>0</wp:posOffset>
+              <wp:align>center</wp:align>
             </wp:positionH>
             <wp:positionV relativeFrom="paragraph">
-              <wp:posOffset>131445</wp:posOffset>
+              <wp:posOffset>635</wp:posOffset>
             </wp:positionV>
-            <wp:extent cx="5731510" cy="229235"/>
+            <wp:extent cx="5731510" cy="106045"/>
             <wp:effectExtent l="0" t="0" r="0" b="0"/>
             <wp:wrapSquare wrapText="largest"/>
             <wp:docPr id="3" name="Image4" descr=""/>
@@ -980,7 +1140,6 @@
                   </pic:nvPicPr>
                   <pic:blipFill>
                     <a:blip r:embed="rId4"/>
-                    <a:srcRect l="0" t="4073" r="0" b="88801"/>
                     <a:stretch>
                       <a:fillRect/>
                     </a:stretch>
@@ -988,7 +1147,7 @@
                   <pic:spPr bwMode="auto">
                     <a:xfrm>
                       <a:off x="0" y="0"/>
-                      <a:ext cx="5731510" cy="229235"/>
+                      <a:ext cx="5731510" cy="106045"/>
                     </a:xfrm>
                     <a:prstGeom prst="rect">
                       <a:avLst/>
@@ -1005,7 +1164,14 @@
           <w:sz w:val="16"/>
           <w:szCs w:val="16"/>
         </w:rPr>
-        <w:t>Abb. 3: Verbinden</w:t>
+        <w:t xml:space="preserve">Abb. 3: </w:t>
+      </w:r>
+      <w:r>
+        <w:rPr>
+          <w:sz w:val="16"/>
+          <w:szCs w:val="16"/>
+        </w:rPr>
+        <w:t>Repository hinzufügen</w:t>
       </w:r>
     </w:p>
     <w:p>
@@ -1014,11 +1180,11 @@
         <w:ind w:hanging="0" w:left="0"/>
         <w:rPr/>
       </w:pPr>
-      <w:bookmarkStart w:id="16" w:name="__RefHeading___Toc522_1161155005"/>
-      <w:bookmarkEnd w:id="16"/>
-      <w:r>
-        <w:rPr/>
-        <w:t>Testdaten einfügen</w:t>
+      <w:bookmarkStart w:id="18" w:name="__RefHeading___Toc522_1161155005"/>
+      <w:bookmarkEnd w:id="18"/>
+      <w:r>
+        <w:rPr/>
+        <w:t>Liste der verfügbaren Pakete aktualiseren</w:t>
       </w:r>
     </w:p>
     <w:p>
@@ -1028,7 +1194,7 @@
       </w:pPr>
       <w:r>
         <w:rPr/>
-        <w:t>Zur prüfung der Installation werden Testdaten eingefügt.</w:t>
+        <w:t>Bevor der eigentlichen Installation von Grafana muss die Liste an verfügbaren Paketen aktualisert werden.</w:t>
       </w:r>
     </w:p>
     <w:p>
@@ -1042,15 +1208,15 @@
       </w:pPr>
       <w:r>
         <w:drawing>
-          <wp:anchor behindDoc="0" distT="0" distB="0" distL="0" distR="0" simplePos="0" locked="0" layoutInCell="0" allowOverlap="1" relativeHeight="13">
+          <wp:anchor behindDoc="0" distT="0" distB="0" distL="0" distR="0" simplePos="0" locked="0" layoutInCell="0" allowOverlap="1" relativeHeight="15">
             <wp:simplePos x="0" y="0"/>
             <wp:positionH relativeFrom="column">
-              <wp:posOffset>0</wp:posOffset>
+              <wp:align>center</wp:align>
             </wp:positionH>
             <wp:positionV relativeFrom="paragraph">
-              <wp:posOffset>121285</wp:posOffset>
+              <wp:posOffset>635</wp:posOffset>
             </wp:positionV>
-            <wp:extent cx="5731510" cy="122555"/>
+            <wp:extent cx="5731510" cy="114300"/>
             <wp:effectExtent l="0" t="0" r="0" b="0"/>
             <wp:wrapSquare wrapText="largest"/>
             <wp:docPr id="4" name="Image7" descr=""/>
@@ -1068,7 +1234,6 @@
                   </pic:nvPicPr>
                   <pic:blipFill>
                     <a:blip r:embed="rId5"/>
-                    <a:srcRect l="0" t="3759" r="0" b="92413"/>
                     <a:stretch>
                       <a:fillRect/>
                     </a:stretch>
@@ -1076,7 +1241,7 @@
                   <pic:spPr bwMode="auto">
                     <a:xfrm>
                       <a:off x="0" y="0"/>
-                      <a:ext cx="5731510" cy="122555"/>
+                      <a:ext cx="5731510" cy="114300"/>
                     </a:xfrm>
                     <a:prstGeom prst="rect">
                       <a:avLst/>
@@ -1093,7 +1258,37 @@
           <w:sz w:val="16"/>
           <w:szCs w:val="16"/>
         </w:rPr>
-        <w:t>Abb. 4: Testdaten runterladen</w:t>
+        <w:t xml:space="preserve">Abb. 4: </w:t>
+      </w:r>
+      <w:r>
+        <w:rPr>
+          <w:sz w:val="16"/>
+          <w:szCs w:val="16"/>
+        </w:rPr>
+        <w:t>Paket-Liste aktualiseren</w:t>
+      </w:r>
+    </w:p>
+    <w:p>
+      <w:pPr>
+        <w:pStyle w:val="Heading3"/>
+        <w:ind w:hanging="0" w:left="0"/>
+        <w:rPr/>
+      </w:pPr>
+      <w:bookmarkStart w:id="19" w:name="__RefHeading___Toc524_1161155005"/>
+      <w:bookmarkEnd w:id="19"/>
+      <w:r>
+        <w:rPr/>
+        <w:t>Grafana OSS installieren</w:t>
+      </w:r>
+    </w:p>
+    <w:p>
+      <w:pPr>
+        <w:pStyle w:val="Normal"/>
+        <w:rPr/>
+      </w:pPr>
+      <w:r>
+        <w:rPr/>
+        <w:t>Nun kann Grafana installiert werden.</w:t>
       </w:r>
     </w:p>
     <w:p>
@@ -1107,18 +1302,18 @@
       </w:pPr>
       <w:r>
         <w:drawing>
-          <wp:anchor behindDoc="0" distT="0" distB="0" distL="0" distR="0" simplePos="0" locked="0" layoutInCell="0" allowOverlap="1" relativeHeight="15">
+          <wp:anchor behindDoc="0" distT="0" distB="0" distL="0" distR="0" simplePos="0" locked="0" layoutInCell="0" allowOverlap="1" relativeHeight="16">
             <wp:simplePos x="0" y="0"/>
             <wp:positionH relativeFrom="column">
-              <wp:posOffset>0</wp:posOffset>
+              <wp:align>center</wp:align>
             </wp:positionH>
             <wp:positionV relativeFrom="paragraph">
-              <wp:posOffset>137160</wp:posOffset>
+              <wp:posOffset>635</wp:posOffset>
             </wp:positionV>
-            <wp:extent cx="5731510" cy="83820"/>
+            <wp:extent cx="5731510" cy="128270"/>
             <wp:effectExtent l="0" t="0" r="0" b="0"/>
             <wp:wrapSquare wrapText="largest"/>
-            <wp:docPr id="5" name="Image8" descr=""/>
+            <wp:docPr id="5" name="Image5" descr=""/>
             <wp:cNvGraphicFramePr>
               <a:graphicFrameLocks xmlns:a="http://schemas.openxmlformats.org/drawingml/2006/main" noChangeAspect="1"/>
             </wp:cNvGraphicFramePr>
@@ -1126,14 +1321,13 @@
               <a:graphicData uri="http://schemas.openxmlformats.org/drawingml/2006/picture">
                 <pic:pic xmlns:pic="http://schemas.openxmlformats.org/drawingml/2006/picture">
                   <pic:nvPicPr>
-                    <pic:cNvPr id="5" name="Image8" descr=""/>
+                    <pic:cNvPr id="5" name="Image5" descr=""/>
                     <pic:cNvPicPr>
                       <a:picLocks noChangeAspect="1" noChangeArrowheads="1"/>
                     </pic:cNvPicPr>
                   </pic:nvPicPr>
                   <pic:blipFill>
                     <a:blip r:embed="rId6"/>
-                    <a:srcRect l="0" t="4252" r="0" b="93130"/>
                     <a:stretch>
                       <a:fillRect/>
                     </a:stretch>
@@ -1141,7 +1335,7 @@
                   <pic:spPr bwMode="auto">
                     <a:xfrm>
                       <a:off x="0" y="0"/>
-                      <a:ext cx="5731510" cy="83820"/>
+                      <a:ext cx="5731510" cy="128270"/>
                     </a:xfrm>
                     <a:prstGeom prst="rect">
                       <a:avLst/>
@@ -1158,7 +1352,68 @@
           <w:sz w:val="16"/>
           <w:szCs w:val="16"/>
         </w:rPr>
-        <w:t>Abb. 5: Testdaten einspeisen</w:t>
+        <w:t xml:space="preserve">Abb. 7: </w:t>
+      </w:r>
+      <w:r>
+        <w:rPr>
+          <w:sz w:val="16"/>
+          <w:szCs w:val="16"/>
+        </w:rPr>
+        <w:t>Grafana</w:t>
+      </w:r>
+      <w:r>
+        <w:rPr>
+          <w:sz w:val="16"/>
+          <w:szCs w:val="16"/>
+        </w:rPr>
+        <w:t xml:space="preserve"> </w:t>
+      </w:r>
+      <w:r>
+        <w:rPr>
+          <w:sz w:val="16"/>
+          <w:szCs w:val="16"/>
+        </w:rPr>
+        <w:t>installieren</w:t>
+      </w:r>
+    </w:p>
+    <w:p>
+      <w:pPr>
+        <w:pStyle w:val="Heading2"/>
+        <w:ind w:hanging="0" w:left="0"/>
+        <w:rPr/>
+      </w:pPr>
+      <w:bookmarkStart w:id="20" w:name="__RefHeading___Toc526_1161155005"/>
+      <w:bookmarkEnd w:id="20"/>
+      <w:r>
+        <w:rPr/>
+        <w:t>Grafana konfigurieren</w:t>
+      </w:r>
+    </w:p>
+    <w:p>
+      <w:pPr>
+        <w:pStyle w:val="Heading3"/>
+        <w:ind w:hanging="0" w:left="0"/>
+        <w:rPr/>
+      </w:pPr>
+      <w:bookmarkStart w:id="21" w:name="__RefHeading___Toc528_1161155005"/>
+      <w:bookmarkEnd w:id="21"/>
+      <w:r>
+        <w:rPr/>
+        <w:t>Grafana öffnen</w:t>
+      </w:r>
+    </w:p>
+    <w:p>
+      <w:pPr>
+        <w:pStyle w:val="Normal"/>
+        <w:rPr/>
+      </w:pPr>
+      <w:r>
+        <w:rPr/>
+        <w:t xml:space="preserve">Nachdem </w:t>
+      </w:r>
+      <w:r>
+        <w:rPr/>
+        <w:t>Grafana erfolgreich installiert wurde, kann die Anwendung über den Browser aufgerufen werden.</w:t>
       </w:r>
     </w:p>
     <w:p>
@@ -1171,23 +1426,19 @@
         </w:rPr>
       </w:pPr>
       <w:r>
-        <w:rPr>
-          <w:sz w:val="16"/>
-          <w:szCs w:val="16"/>
-        </w:rPr>
         <w:drawing>
-          <wp:anchor behindDoc="0" distT="0" distB="0" distL="0" distR="0" simplePos="0" locked="0" layoutInCell="0" allowOverlap="1" relativeHeight="16">
+          <wp:anchor behindDoc="0" distT="0" distB="0" distL="0" distR="0" simplePos="0" locked="0" layoutInCell="0" allowOverlap="1" relativeHeight="17">
             <wp:simplePos x="0" y="0"/>
             <wp:positionH relativeFrom="column">
               <wp:posOffset>0</wp:posOffset>
             </wp:positionH>
             <wp:positionV relativeFrom="paragraph">
-              <wp:posOffset>146685</wp:posOffset>
+              <wp:posOffset>98425</wp:posOffset>
             </wp:positionV>
-            <wp:extent cx="5731510" cy="869950"/>
+            <wp:extent cx="5731510" cy="2787015"/>
             <wp:effectExtent l="0" t="0" r="0" b="0"/>
             <wp:wrapSquare wrapText="largest"/>
-            <wp:docPr id="6" name="Image9" descr=""/>
+            <wp:docPr id="6" name="Image6" descr=""/>
             <wp:cNvGraphicFramePr>
               <a:graphicFrameLocks xmlns:a="http://schemas.openxmlformats.org/drawingml/2006/main" noChangeAspect="1"/>
             </wp:cNvGraphicFramePr>
@@ -1195,14 +1446,14 @@
               <a:graphicData uri="http://schemas.openxmlformats.org/drawingml/2006/picture">
                 <pic:pic xmlns:pic="http://schemas.openxmlformats.org/drawingml/2006/picture">
                   <pic:nvPicPr>
-                    <pic:cNvPr id="6" name="Image9" descr=""/>
+                    <pic:cNvPr id="6" name="Image6" descr=""/>
                     <pic:cNvPicPr>
                       <a:picLocks noChangeAspect="1" noChangeArrowheads="1"/>
                     </pic:cNvPicPr>
                   </pic:nvPicPr>
                   <pic:blipFill>
                     <a:blip r:embed="rId7"/>
-                    <a:srcRect l="0" t="4549" r="0" b="68451"/>
+                    <a:srcRect l="0" t="3406" r="0" b="0"/>
                     <a:stretch>
                       <a:fillRect/>
                     </a:stretch>
@@ -1210,7 +1461,7 @@
                   <pic:spPr bwMode="auto">
                     <a:xfrm>
                       <a:off x="0" y="0"/>
-                      <a:ext cx="5731510" cy="869950"/>
+                      <a:ext cx="5731510" cy="2787015"/>
                     </a:xfrm>
                     <a:prstGeom prst="rect">
                       <a:avLst/>
@@ -1222,79 +1473,94 @@
           </wp:anchor>
         </w:drawing>
       </w:r>
+      <w:r>
+        <w:rPr>
+          <w:sz w:val="16"/>
+          <w:szCs w:val="16"/>
+        </w:rPr>
+        <w:t xml:space="preserve">Abb. 8: </w:t>
+      </w:r>
+      <w:r>
+        <w:rPr>
+          <w:sz w:val="16"/>
+          <w:szCs w:val="16"/>
+        </w:rPr>
+        <w:t>Grafana</w:t>
+      </w:r>
+      <w:r>
+        <w:rPr>
+          <w:sz w:val="16"/>
+          <w:szCs w:val="16"/>
+        </w:rPr>
+        <w:t xml:space="preserve"> starten</w:t>
+      </w:r>
     </w:p>
     <w:p>
       <w:pPr>
         <w:pStyle w:val="Normal"/>
         <w:jc w:val="right"/>
+        <w:rPr/>
+      </w:pPr>
+      <w:r>
+        <w:rPr/>
+      </w:r>
+    </w:p>
+    <w:p>
+      <w:pPr>
+        <w:pStyle w:val="Heading3"/>
+        <w:ind w:hanging="0" w:left="0"/>
+        <w:rPr/>
+      </w:pPr>
+      <w:bookmarkStart w:id="22" w:name="__RefHeading___Toc530_1161155005"/>
+      <w:bookmarkEnd w:id="22"/>
+      <w:r>
+        <w:rPr/>
+        <w:t>InfluxDb Verbindung herstellen</w:t>
+      </w:r>
+    </w:p>
+    <w:p>
+      <w:pPr>
+        <w:pStyle w:val="Normal"/>
+        <w:rPr/>
+      </w:pPr>
+      <w:r>
+        <w:rPr/>
+        <w:t>Bevor die Sensordaten dargestellt werden können, muss eine Verbindung zur Datenbank hergestellt werden.</w:t>
+      </w:r>
+    </w:p>
+    <w:p>
+      <w:pPr>
+        <w:pStyle w:val="Normal"/>
+        <w:rPr/>
+      </w:pPr>
+      <w:r>
+        <w:rPr/>
+        <w:t>Dafür wird zuerst die passende Datenquelle gewählt und dann verbunden.</w:t>
+      </w:r>
+    </w:p>
+    <w:p>
+      <w:pPr>
+        <w:pStyle w:val="Normal"/>
+        <w:jc w:val="right"/>
         <w:rPr>
           <w:sz w:val="16"/>
           <w:szCs w:val="16"/>
         </w:rPr>
       </w:pPr>
       <w:r>
-        <w:rPr>
-          <w:sz w:val="16"/>
-          <w:szCs w:val="16"/>
-        </w:rPr>
-        <w:t>Abb. 6: Testdaten anzeigen</w:t>
-      </w:r>
-    </w:p>
-    <w:p>
-      <w:pPr>
-        <w:pStyle w:val="Heading3"/>
-        <w:ind w:hanging="0" w:left="0"/>
-        <w:rPr/>
-      </w:pPr>
-      <w:bookmarkStart w:id="17" w:name="__RefHeading___Toc524_1161155005"/>
-      <w:bookmarkEnd w:id="17"/>
-      <w:r>
-        <w:rPr/>
-        <w:t>Datenbank erstellen</w:t>
-      </w:r>
-    </w:p>
-    <w:p>
-      <w:pPr>
-        <w:pStyle w:val="Normal"/>
-        <w:rPr/>
-      </w:pPr>
-      <w:r>
-        <w:rPr/>
-        <w:t>Es wird eine Datenbank mit dem Namen „messungen“ angelegt.</w:t>
-      </w:r>
-    </w:p>
-    <w:p>
-      <w:pPr>
-        <w:pStyle w:val="Normal"/>
-        <w:rPr/>
-      </w:pPr>
-      <w:r>
-        <w:rPr/>
-      </w:r>
-    </w:p>
-    <w:p>
-      <w:pPr>
-        <w:pStyle w:val="Normal"/>
-        <w:jc w:val="right"/>
-        <w:rPr>
-          <w:sz w:val="16"/>
-          <w:szCs w:val="16"/>
-        </w:rPr>
-      </w:pPr>
-      <w:r>
         <w:drawing>
-          <wp:anchor behindDoc="0" distT="0" distB="0" distL="0" distR="0" simplePos="0" locked="0" layoutInCell="0" allowOverlap="1" relativeHeight="14">
+          <wp:anchor behindDoc="0" distT="0" distB="0" distL="0" distR="0" simplePos="0" locked="0" layoutInCell="0" allowOverlap="1" relativeHeight="18">
             <wp:simplePos x="0" y="0"/>
             <wp:positionH relativeFrom="column">
-              <wp:posOffset>78740</wp:posOffset>
+              <wp:align>center</wp:align>
             </wp:positionH>
             <wp:positionV relativeFrom="paragraph">
-              <wp:posOffset>75565</wp:posOffset>
+              <wp:posOffset>635</wp:posOffset>
             </wp:positionV>
-            <wp:extent cx="5731510" cy="279400"/>
+            <wp:extent cx="5731510" cy="3223895"/>
             <wp:effectExtent l="0" t="0" r="0" b="0"/>
             <wp:wrapSquare wrapText="largest"/>
-            <wp:docPr id="7" name="Image5" descr=""/>
+            <wp:docPr id="7" name="Image8" descr=""/>
             <wp:cNvGraphicFramePr>
               <a:graphicFrameLocks xmlns:a="http://schemas.openxmlformats.org/drawingml/2006/main" noChangeAspect="1"/>
             </wp:cNvGraphicFramePr>
@@ -1302,14 +1568,13 @@
               <a:graphicData uri="http://schemas.openxmlformats.org/drawingml/2006/picture">
                 <pic:pic xmlns:pic="http://schemas.openxmlformats.org/drawingml/2006/picture">
                   <pic:nvPicPr>
-                    <pic:cNvPr id="7" name="Image5" descr=""/>
+                    <pic:cNvPr id="7" name="Image8" descr=""/>
                     <pic:cNvPicPr>
                       <a:picLocks noChangeAspect="1" noChangeArrowheads="1"/>
                     </pic:cNvPicPr>
                   </pic:nvPicPr>
                   <pic:blipFill>
                     <a:blip r:embed="rId8"/>
-                    <a:srcRect l="0" t="4623" r="0" b="86691"/>
                     <a:stretch>
                       <a:fillRect/>
                     </a:stretch>
@@ -1317,7 +1582,7 @@
                   <pic:spPr bwMode="auto">
                     <a:xfrm>
                       <a:off x="0" y="0"/>
-                      <a:ext cx="5731510" cy="279400"/>
+                      <a:ext cx="5731510" cy="3223895"/>
                     </a:xfrm>
                     <a:prstGeom prst="rect">
                       <a:avLst/>
@@ -1334,68 +1599,43 @@
           <w:sz w:val="16"/>
           <w:szCs w:val="16"/>
         </w:rPr>
-        <w:t>Abb. 7: Datenbank erstellen</w:t>
-      </w:r>
-    </w:p>
-    <w:p>
-      <w:pPr>
-        <w:pStyle w:val="Heading2"/>
-        <w:ind w:hanging="0" w:left="0"/>
-        <w:rPr/>
-      </w:pPr>
-      <w:bookmarkStart w:id="18" w:name="__RefHeading___Toc526_1161155005"/>
-      <w:bookmarkEnd w:id="18"/>
-      <w:r>
-        <w:rPr/>
-        <w:t>NodeRed Anpassungen</w:t>
-      </w:r>
-    </w:p>
-    <w:p>
-      <w:pPr>
-        <w:pStyle w:val="Heading3"/>
-        <w:ind w:hanging="0" w:left="0"/>
-        <w:rPr/>
-      </w:pPr>
-      <w:bookmarkStart w:id="19" w:name="__RefHeading___Toc528_1161155005"/>
-      <w:bookmarkEnd w:id="19"/>
-      <w:r>
-        <w:rPr/>
-        <w:t>NodeRed starten</w:t>
-      </w:r>
-    </w:p>
-    <w:p>
-      <w:pPr>
-        <w:pStyle w:val="Normal"/>
-        <w:rPr/>
-      </w:pPr>
-      <w:r>
-        <w:rPr/>
-        <w:t>Nachdem die Datenbank aufgesetzt ist kann, falls nicht bereits gemacht, NodeRed gestartet werden.</w:t>
-      </w:r>
-    </w:p>
-    <w:p>
-      <w:pPr>
-        <w:pStyle w:val="Normal"/>
-        <w:jc w:val="right"/>
+        <w:t xml:space="preserve">Abb. 9: </w:t>
+      </w:r>
+      <w:r>
         <w:rPr>
           <w:sz w:val="16"/>
           <w:szCs w:val="16"/>
         </w:rPr>
+        <w:t>Neue Verbindung</w:t>
+      </w:r>
+      <w:r>
+        <w:br w:type="page"/>
+      </w:r>
+    </w:p>
+    <w:p>
+      <w:pPr>
+        <w:pStyle w:val="Normal"/>
+        <w:spacing w:before="0" w:after="160"/>
+        <w:jc w:val="right"/>
+        <w:rPr>
+          <w:sz w:val="16"/>
+          <w:szCs w:val="16"/>
+        </w:rPr>
       </w:pPr>
       <w:r>
         <w:drawing>
-          <wp:anchor behindDoc="0" distT="0" distB="0" distL="0" distR="0" simplePos="0" locked="0" layoutInCell="0" allowOverlap="1" relativeHeight="17">
+          <wp:anchor behindDoc="0" distT="0" distB="0" distL="0" distR="0" simplePos="0" locked="0" layoutInCell="0" allowOverlap="1" relativeHeight="19">
             <wp:simplePos x="0" y="0"/>
             <wp:positionH relativeFrom="column">
-              <wp:posOffset>28575</wp:posOffset>
+              <wp:align>center</wp:align>
             </wp:positionH>
             <wp:positionV relativeFrom="paragraph">
-              <wp:posOffset>-26670</wp:posOffset>
+              <wp:posOffset>635</wp:posOffset>
             </wp:positionV>
-            <wp:extent cx="5731510" cy="94615"/>
+            <wp:extent cx="5731510" cy="3223895"/>
             <wp:effectExtent l="0" t="0" r="0" b="0"/>
             <wp:wrapSquare wrapText="largest"/>
-            <wp:docPr id="8" name="Image6" descr=""/>
+            <wp:docPr id="8" name="Image9" descr=""/>
             <wp:cNvGraphicFramePr>
               <a:graphicFrameLocks xmlns:a="http://schemas.openxmlformats.org/drawingml/2006/main" noChangeAspect="1"/>
             </wp:cNvGraphicFramePr>
@@ -1403,14 +1643,13 @@
               <a:graphicData uri="http://schemas.openxmlformats.org/drawingml/2006/picture">
                 <pic:pic xmlns:pic="http://schemas.openxmlformats.org/drawingml/2006/picture">
                   <pic:nvPicPr>
-                    <pic:cNvPr id="8" name="Image6" descr=""/>
+                    <pic:cNvPr id="8" name="Image9" descr=""/>
                     <pic:cNvPicPr>
                       <a:picLocks noChangeAspect="1" noChangeArrowheads="1"/>
                     </pic:cNvPicPr>
                   </pic:nvPicPr>
                   <pic:blipFill>
                     <a:blip r:embed="rId9"/>
-                    <a:srcRect l="0" t="4290" r="0" b="92752"/>
                     <a:stretch>
                       <a:fillRect/>
                     </a:stretch>
@@ -1418,7 +1657,7 @@
                   <pic:spPr bwMode="auto">
                     <a:xfrm>
                       <a:off x="0" y="0"/>
-                      <a:ext cx="5731510" cy="94615"/>
+                      <a:ext cx="5731510" cy="3223895"/>
                     </a:xfrm>
                     <a:prstGeom prst="rect">
                       <a:avLst/>
@@ -1435,62 +1674,54 @@
           <w:sz w:val="16"/>
           <w:szCs w:val="16"/>
         </w:rPr>
-        <w:t>Abb. 8: NodeRed starten</w:t>
-      </w:r>
-    </w:p>
-    <w:p>
-      <w:pPr>
-        <w:pStyle w:val="Normal"/>
-        <w:jc w:val="right"/>
-        <w:rPr/>
-      </w:pPr>
-      <w:r>
-        <w:rPr/>
-      </w:r>
-    </w:p>
-    <w:p>
-      <w:pPr>
-        <w:pStyle w:val="Heading3"/>
-        <w:ind w:hanging="0" w:left="0"/>
-        <w:rPr/>
-      </w:pPr>
-      <w:bookmarkStart w:id="20" w:name="__RefHeading___Toc530_1161155005"/>
-      <w:bookmarkEnd w:id="20"/>
-      <w:r>
-        <w:rPr/>
-        <w:t>InfluxDb Schnittstelle hinzufügen</w:t>
-      </w:r>
-    </w:p>
-    <w:p>
-      <w:pPr>
-        <w:pStyle w:val="Normal"/>
-        <w:rPr/>
-      </w:pPr>
-      <w:r>
-        <w:rPr/>
-        <w:t>In NodeRed wird eine Schnittstelle für InfluxDb bereitgestellt.</w:t>
-      </w:r>
-    </w:p>
-    <w:p>
-      <w:pPr>
-        <w:pStyle w:val="Normal"/>
-        <w:jc w:val="right"/>
+        <w:t xml:space="preserve">Abb. 10: </w:t>
+      </w:r>
+      <w:r>
         <w:rPr>
           <w:sz w:val="16"/>
           <w:szCs w:val="16"/>
         </w:rPr>
+        <w:t>Datenquelle konfigurieren</w:t>
+      </w:r>
+    </w:p>
+    <w:p>
+      <w:pPr>
+        <w:pStyle w:val="Normal"/>
+        <w:spacing w:before="0" w:after="160"/>
+        <w:jc w:val="right"/>
+        <w:rPr>
+          <w:sz w:val="22"/>
+          <w:szCs w:val="22"/>
+        </w:rPr>
+      </w:pPr>
+      <w:r>
+        <w:rPr>
+          <w:sz w:val="22"/>
+          <w:szCs w:val="22"/>
+        </w:rPr>
+      </w:r>
+    </w:p>
+    <w:p>
+      <w:pPr>
+        <w:pStyle w:val="Normal"/>
+        <w:spacing w:before="0" w:after="160"/>
+        <w:jc w:val="right"/>
+        <w:rPr>
+          <w:sz w:val="16"/>
+          <w:szCs w:val="16"/>
+        </w:rPr>
       </w:pPr>
       <w:r>
         <w:drawing>
-          <wp:anchor behindDoc="0" distT="0" distB="0" distL="0" distR="0" simplePos="0" locked="0" layoutInCell="0" allowOverlap="1" relativeHeight="18">
+          <wp:anchor behindDoc="0" distT="0" distB="0" distL="0" distR="0" simplePos="0" locked="0" layoutInCell="0" allowOverlap="1" relativeHeight="20">
             <wp:simplePos x="0" y="0"/>
             <wp:positionH relativeFrom="column">
-              <wp:posOffset>0</wp:posOffset>
+              <wp:align>center</wp:align>
             </wp:positionH>
             <wp:positionV relativeFrom="paragraph">
-              <wp:posOffset>-68580</wp:posOffset>
+              <wp:posOffset>635</wp:posOffset>
             </wp:positionV>
-            <wp:extent cx="5731510" cy="2770505"/>
+            <wp:extent cx="5731510" cy="3223895"/>
             <wp:effectExtent l="0" t="0" r="0" b="0"/>
             <wp:wrapSquare wrapText="largest"/>
             <wp:docPr id="9" name="Image10" descr=""/>
@@ -1508,7 +1739,6 @@
                   </pic:nvPicPr>
                   <pic:blipFill>
                     <a:blip r:embed="rId10"/>
-                    <a:srcRect l="0" t="14054" r="0" b="0"/>
                     <a:stretch>
                       <a:fillRect/>
                     </a:stretch>
@@ -1516,7 +1746,7 @@
                   <pic:spPr bwMode="auto">
                     <a:xfrm>
                       <a:off x="0" y="0"/>
-                      <a:ext cx="5731510" cy="2770505"/>
+                      <a:ext cx="5731510" cy="3223895"/>
                     </a:xfrm>
                     <a:prstGeom prst="rect">
                       <a:avLst/>
@@ -1533,10 +1763,7 @@
           <w:sz w:val="16"/>
           <w:szCs w:val="16"/>
         </w:rPr>
-        <w:t>Abb. 9: Schnittstelle in NodeRed</w:t>
-      </w:r>
-      <w:r>
-        <w:br w:type="page"/>
+        <w:t>Abb. 11: InfluxDb als Datenquelle auswählen</w:t>
       </w:r>
     </w:p>
     <w:p>
@@ -1545,21 +1772,107 @@
         <w:spacing w:before="0" w:after="160"/>
         <w:jc w:val="right"/>
         <w:rPr>
+          <w:sz w:val="22"/>
+          <w:szCs w:val="22"/>
+        </w:rPr>
+      </w:pPr>
+      <w:r>
+        <w:rPr>
+          <w:sz w:val="22"/>
+          <w:szCs w:val="22"/>
+        </w:rPr>
+      </w:r>
+    </w:p>
+    <w:p>
+      <w:pPr>
+        <w:pStyle w:val="Normal"/>
+        <w:spacing w:before="0" w:after="160"/>
+        <w:jc w:val="right"/>
+        <w:rPr>
+          <w:sz w:val="22"/>
+          <w:szCs w:val="22"/>
+        </w:rPr>
+      </w:pPr>
+      <w:r>
+        <w:rPr>
+          <w:sz w:val="22"/>
+          <w:szCs w:val="22"/>
+        </w:rPr>
+      </w:r>
+    </w:p>
+    <w:p>
+      <w:pPr>
+        <w:pStyle w:val="Normal"/>
+        <w:spacing w:before="0" w:after="160"/>
+        <w:jc w:val="right"/>
+        <w:rPr>
+          <w:sz w:val="22"/>
+          <w:szCs w:val="22"/>
+        </w:rPr>
+      </w:pPr>
+      <w:r>
+        <w:rPr>
+          <w:sz w:val="22"/>
+          <w:szCs w:val="22"/>
+        </w:rPr>
+      </w:r>
+    </w:p>
+    <w:p>
+      <w:pPr>
+        <w:pStyle w:val="Normal"/>
+        <w:spacing w:before="0" w:after="160"/>
+        <w:jc w:val="right"/>
+        <w:rPr>
+          <w:sz w:val="22"/>
+          <w:szCs w:val="22"/>
+        </w:rPr>
+      </w:pPr>
+      <w:r>
+        <w:rPr>
+          <w:sz w:val="22"/>
+          <w:szCs w:val="22"/>
+        </w:rPr>
+      </w:r>
+    </w:p>
+    <w:p>
+      <w:pPr>
+        <w:pStyle w:val="Normal"/>
+        <w:spacing w:before="0" w:after="160"/>
+        <w:jc w:val="left"/>
+        <w:rPr>
+          <w:sz w:val="22"/>
+          <w:szCs w:val="22"/>
+        </w:rPr>
+      </w:pPr>
+      <w:r>
+        <w:rPr>
+          <w:sz w:val="22"/>
+          <w:szCs w:val="22"/>
+        </w:rPr>
+        <w:t>Nachdem die Datenquelle hinzugefügt wurde, können die Verbindungsdaten eingegeben werden.</w:t>
+      </w:r>
+    </w:p>
+    <w:p>
+      <w:pPr>
+        <w:pStyle w:val="Normal"/>
+        <w:spacing w:before="0" w:after="160"/>
+        <w:jc w:val="right"/>
+        <w:rPr>
           <w:sz w:val="16"/>
           <w:szCs w:val="16"/>
         </w:rPr>
       </w:pPr>
       <w:r>
         <w:drawing>
-          <wp:anchor behindDoc="0" distT="0" distB="0" distL="0" distR="0" simplePos="0" locked="0" layoutInCell="0" allowOverlap="1" relativeHeight="19">
+          <wp:anchor behindDoc="0" distT="0" distB="0" distL="0" distR="0" simplePos="0" locked="0" layoutInCell="0" allowOverlap="1" relativeHeight="21">
             <wp:simplePos x="0" y="0"/>
             <wp:positionH relativeFrom="column">
-              <wp:posOffset>0</wp:posOffset>
+              <wp:align>center</wp:align>
             </wp:positionH>
             <wp:positionV relativeFrom="paragraph">
-              <wp:posOffset>439420</wp:posOffset>
+              <wp:posOffset>635</wp:posOffset>
             </wp:positionV>
-            <wp:extent cx="5731510" cy="2784475"/>
+            <wp:extent cx="5731510" cy="3223895"/>
             <wp:effectExtent l="0" t="0" r="0" b="0"/>
             <wp:wrapSquare wrapText="largest"/>
             <wp:docPr id="10" name="Image11" descr=""/>
@@ -1577,7 +1890,6 @@
                   </pic:nvPicPr>
                   <pic:blipFill>
                     <a:blip r:embed="rId11"/>
-                    <a:srcRect l="0" t="13631" r="0" b="0"/>
                     <a:stretch>
                       <a:fillRect/>
                     </a:stretch>
@@ -1585,7 +1897,7 @@
                   <pic:spPr bwMode="auto">
                     <a:xfrm>
                       <a:off x="0" y="0"/>
-                      <a:ext cx="5731510" cy="2784475"/>
+                      <a:ext cx="5731510" cy="3223895"/>
                     </a:xfrm>
                     <a:prstGeom prst="rect">
                       <a:avLst/>
@@ -1596,16 +1908,57 @@
             </a:graphic>
           </wp:anchor>
         </w:drawing>
+      </w:r>
+      <w:r>
+        <w:rPr>
+          <w:sz w:val="16"/>
+          <w:szCs w:val="16"/>
+        </w:rPr>
+        <w:t>Abb. 12: Verbindungsdaten eingeben</w:t>
+      </w:r>
+    </w:p>
+    <w:p>
+      <w:pPr>
+        <w:pStyle w:val="Normal"/>
+        <w:spacing w:before="0" w:after="160"/>
+        <w:jc w:val="right"/>
+        <w:rPr>
+          <w:sz w:val="22"/>
+          <w:szCs w:val="22"/>
+        </w:rPr>
+      </w:pPr>
+      <w:r>
+        <w:rPr>
+          <w:sz w:val="22"/>
+          <w:szCs w:val="22"/>
+        </w:rPr>
+      </w:r>
+    </w:p>
+    <w:p>
+      <w:pPr>
+        <w:pStyle w:val="Normal"/>
+        <w:spacing w:before="0" w:after="160"/>
+        <w:jc w:val="right"/>
+        <w:rPr>
+          <w:sz w:val="16"/>
+          <w:szCs w:val="16"/>
+        </w:rPr>
+      </w:pPr>
+      <w:r>
+        <w:rPr>
+          <w:sz w:val="16"/>
+          <w:szCs w:val="16"/>
+        </w:rPr>
         <w:drawing>
-          <wp:anchor behindDoc="0" distT="0" distB="0" distL="0" distR="0" simplePos="0" locked="0" layoutInCell="0" allowOverlap="1" relativeHeight="20">
+          <wp:anchor behindDoc="0" distT="0" distB="0" distL="0" distR="0" simplePos="0" locked="0" layoutInCell="0" allowOverlap="1" relativeHeight="22">
             <wp:simplePos x="0" y="0"/>
             <wp:positionH relativeFrom="column">
-              <wp:posOffset>0</wp:posOffset>
+              <wp:align>center</wp:align>
             </wp:positionH>
             <wp:positionV relativeFrom="paragraph">
-              <wp:posOffset>46355</wp:posOffset>
+              <wp:posOffset>635</wp:posOffset>
             </wp:positionV>
-            <wp:extent cx="5731510" cy="2747645"/>
+            <wp:extent cx="5731510" cy="3223895"/>
             <wp:effectExtent l="0" t="0" r="0" b="0"/>
             <wp:wrapSquare wrapText="largest"/>
             <wp:docPr id="11" name="Image12" descr=""/>
@@ -1623,7 +1976,6 @@
                   </pic:nvPicPr>
                   <pic:blipFill>
                     <a:blip r:embed="rId12"/>
-                    <a:srcRect l="0" t="14772" r="0" b="0"/>
                     <a:stretch>
                       <a:fillRect/>
                     </a:stretch>
@@ -1631,7 +1983,7 @@
                   <pic:spPr bwMode="auto">
                     <a:xfrm>
                       <a:off x="0" y="0"/>
-                      <a:ext cx="5731510" cy="2747645"/>
+                      <a:ext cx="5731510" cy="3223895"/>
                     </a:xfrm>
                     <a:prstGeom prst="rect">
                       <a:avLst/>
@@ -1648,7 +2000,50 @@
           <w:sz w:val="16"/>
           <w:szCs w:val="16"/>
         </w:rPr>
-        <w:t>Abb. 10: Verbindungsaufbau mit InfluxDb</w:t>
+        <w:t xml:space="preserve">Abb. 13: Verbindungsdaten eingeben </w:t>
+      </w:r>
+    </w:p>
+    <w:p>
+      <w:pPr>
+        <w:pStyle w:val="Heading2"/>
+        <w:numPr>
+          <w:ilvl w:val="0"/>
+          <w:numId w:val="0"/>
+        </w:numPr>
+        <w:ind w:hanging="0" w:left="0"/>
+        <w:rPr/>
+      </w:pPr>
+      <w:r>
+        <w:rPr/>
+      </w:r>
+      <w:r>
+        <w:br w:type="page"/>
+      </w:r>
+    </w:p>
+    <w:p>
+      <w:pPr>
+        <w:pStyle w:val="Heading2"/>
+        <w:ind w:hanging="0" w:left="0"/>
+        <w:rPr/>
+      </w:pPr>
+      <w:bookmarkStart w:id="23" w:name="__RefHeading___Toc444_3573730683"/>
+      <w:bookmarkEnd w:id="23"/>
+      <w:r>
+        <w:rPr/>
+        <w:t>Sensordaten in Grafana anzeigen</w:t>
+      </w:r>
+    </w:p>
+    <w:p>
+      <w:pPr>
+        <w:pStyle w:val="Heading3"/>
+        <w:ind w:hanging="0" w:left="0"/>
+        <w:rPr/>
+      </w:pPr>
+      <w:bookmarkStart w:id="24" w:name="__RefHeading___Toc446_3573730683"/>
+      <w:bookmarkEnd w:id="24"/>
+      <w:r>
+        <w:rPr/>
+        <w:t>Sensordaten auslesen</w:t>
       </w:r>
     </w:p>
     <w:p>
@@ -1658,19 +2053,48 @@
       </w:pPr>
       <w:r>
         <w:rPr/>
+        <w:t xml:space="preserve">Nachdem </w:t>
+      </w:r>
+      <w:r>
+        <w:rPr/>
+        <w:t xml:space="preserve">Grafana installiert </w:t>
+      </w:r>
+      <w:r>
+        <w:rPr/>
+        <w:t>und konfiguriert</w:t>
+      </w:r>
+      <w:r>
+        <w:rPr/>
+        <w:t xml:space="preserve"> wurde, kann nun das Skript zum auslesen der Temperaturdaten gestartet werden. </w:t>
+      </w:r>
+      <w:r>
+        <w:rPr/>
+        <w:t>Die gemessenen Daten werden in dem Topic „daten/temperatur“ veröffentlicht.</w:t>
+      </w:r>
+    </w:p>
+    <w:p>
+      <w:pPr>
+        <w:pStyle w:val="Normal"/>
+        <w:jc w:val="right"/>
+        <w:rPr>
+          <w:sz w:val="16"/>
+          <w:szCs w:val="16"/>
+        </w:rPr>
+      </w:pPr>
+      <w:r>
         <w:drawing>
-          <wp:anchor behindDoc="0" distT="0" distB="0" distL="0" distR="0" simplePos="0" locked="0" layoutInCell="0" allowOverlap="1" relativeHeight="21">
+          <wp:anchor behindDoc="0" distT="0" distB="0" distL="0" distR="0" simplePos="0" locked="0" layoutInCell="0" allowOverlap="1" relativeHeight="24">
             <wp:simplePos x="0" y="0"/>
             <wp:positionH relativeFrom="column">
-              <wp:posOffset>0</wp:posOffset>
+              <wp:align>center</wp:align>
             </wp:positionH>
             <wp:positionV relativeFrom="paragraph">
-              <wp:posOffset>427990</wp:posOffset>
+              <wp:posOffset>635</wp:posOffset>
             </wp:positionV>
-            <wp:extent cx="5731510" cy="2795905"/>
+            <wp:extent cx="5731510" cy="728980"/>
             <wp:effectExtent l="0" t="0" r="0" b="0"/>
             <wp:wrapSquare wrapText="largest"/>
-            <wp:docPr id="12" name="Image13" descr=""/>
+            <wp:docPr id="12" name="Image14" descr=""/>
             <wp:cNvGraphicFramePr>
               <a:graphicFrameLocks xmlns:a="http://schemas.openxmlformats.org/drawingml/2006/main" noChangeAspect="1"/>
             </wp:cNvGraphicFramePr>
@@ -1678,14 +2102,13 @@
               <a:graphicData uri="http://schemas.openxmlformats.org/drawingml/2006/picture">
                 <pic:pic xmlns:pic="http://schemas.openxmlformats.org/drawingml/2006/picture">
                   <pic:nvPicPr>
-                    <pic:cNvPr id="12" name="Image13" descr=""/>
+                    <pic:cNvPr id="12" name="Image14" descr=""/>
                     <pic:cNvPicPr>
                       <a:picLocks noChangeAspect="1" noChangeArrowheads="1"/>
                     </pic:cNvPicPr>
                   </pic:nvPicPr>
                   <pic:blipFill>
                     <a:blip r:embed="rId13"/>
-                    <a:srcRect l="0" t="13267" r="0" b="0"/>
                     <a:stretch>
                       <a:fillRect/>
                     </a:stretch>
@@ -1693,7 +2116,7 @@
                   <pic:spPr bwMode="auto">
                     <a:xfrm>
                       <a:off x="0" y="0"/>
-                      <a:ext cx="5731510" cy="2795905"/>
+                      <a:ext cx="5731510" cy="728980"/>
                     </a:xfrm>
                     <a:prstGeom prst="rect">
                       <a:avLst/>
@@ -1705,67 +2128,60 @@
           </wp:anchor>
         </w:drawing>
       </w:r>
+      <w:r>
+        <w:rPr>
+          <w:sz w:val="16"/>
+          <w:szCs w:val="16"/>
+        </w:rPr>
+        <w:t>Abb. 14: Temperatur-Skript starten</w:t>
+      </w:r>
+    </w:p>
+    <w:p>
+      <w:pPr>
+        <w:pStyle w:val="Heading3"/>
+        <w:ind w:hanging="0" w:left="0"/>
+        <w:rPr/>
+      </w:pPr>
+      <w:bookmarkStart w:id="25" w:name="__RefHeading___Toc448_3573730683"/>
+      <w:bookmarkEnd w:id="25"/>
+      <w:r>
+        <w:rPr/>
+        <w:t>Sensordaten speichern</w:t>
+      </w:r>
+    </w:p>
+    <w:p>
+      <w:pPr>
+        <w:pStyle w:val="Normal"/>
+        <w:rPr/>
+      </w:pPr>
+      <w:r>
+        <w:rPr/>
+        <w:t>Die veröffentlichten Sensordaten können mit dem „data2influx_v1“ Skript subskribiert und in die Datenbank geschrieben werden.</w:t>
+      </w:r>
     </w:p>
     <w:p>
       <w:pPr>
         <w:pStyle w:val="Normal"/>
         <w:jc w:val="right"/>
-        <w:rPr/>
-      </w:pPr>
-      <w:r>
         <w:rPr>
           <w:sz w:val="16"/>
           <w:szCs w:val="16"/>
         </w:rPr>
-        <w:t>Abb. 11: InfluxDb Schnittstelle bereitgestellt</w:t>
-      </w:r>
-    </w:p>
-    <w:p>
-      <w:pPr>
-        <w:pStyle w:val="Heading2"/>
-        <w:ind w:hanging="0" w:left="0"/>
-        <w:rPr/>
-      </w:pPr>
-      <w:bookmarkStart w:id="21" w:name="__RefHeading___Toc532_1161155005"/>
-      <w:bookmarkEnd w:id="21"/>
-      <w:r>
-        <w:rPr/>
-        <w:t>Temperatur-Skript Anpassungen</w:t>
-      </w:r>
-    </w:p>
-    <w:p>
-      <w:pPr>
-        <w:pStyle w:val="Normal"/>
-        <w:rPr/>
-      </w:pPr>
-      <w:r>
-        <w:rPr/>
-        <w:t>Nachdem die Schnitstelle in NodeRed bereitgestellt ist, wird das Temperatur-Skript angepasst, sodass die Daten in einem JSON-Format ausgegeben werden. Dies ermöglicht ein direktes schreiben der Daten in die InfluxDb Datenbank „messungen“.</w:t>
-      </w:r>
-    </w:p>
-    <w:p>
-      <w:pPr>
-        <w:pStyle w:val="Normal"/>
-        <w:jc w:val="right"/>
-        <w:rPr>
-          <w:sz w:val="16"/>
-          <w:szCs w:val="16"/>
-        </w:rPr>
       </w:pPr>
       <w:r>
         <w:drawing>
-          <wp:anchor behindDoc="0" distT="0" distB="0" distL="0" distR="0" simplePos="0" locked="0" layoutInCell="0" allowOverlap="1" relativeHeight="22">
+          <wp:anchor behindDoc="0" distT="0" distB="0" distL="0" distR="0" simplePos="0" locked="0" layoutInCell="0" allowOverlap="1" relativeHeight="23">
             <wp:simplePos x="0" y="0"/>
             <wp:positionH relativeFrom="column">
               <wp:posOffset>0</wp:posOffset>
             </wp:positionH>
             <wp:positionV relativeFrom="paragraph">
-              <wp:posOffset>78105</wp:posOffset>
+              <wp:posOffset>104775</wp:posOffset>
             </wp:positionV>
-            <wp:extent cx="5731510" cy="3086735"/>
+            <wp:extent cx="5731510" cy="802640"/>
             <wp:effectExtent l="0" t="0" r="0" b="0"/>
             <wp:wrapSquare wrapText="largest"/>
-            <wp:docPr id="13" name="Image14" descr=""/>
+            <wp:docPr id="13" name="Image13" descr=""/>
             <wp:cNvGraphicFramePr>
               <a:graphicFrameLocks xmlns:a="http://schemas.openxmlformats.org/drawingml/2006/main" noChangeAspect="1"/>
             </wp:cNvGraphicFramePr>
@@ -1773,14 +2189,14 @@
               <a:graphicData uri="http://schemas.openxmlformats.org/drawingml/2006/picture">
                 <pic:pic xmlns:pic="http://schemas.openxmlformats.org/drawingml/2006/picture">
                   <pic:nvPicPr>
-                    <pic:cNvPr id="13" name="Image14" descr=""/>
+                    <pic:cNvPr id="13" name="Image13" descr=""/>
                     <pic:cNvPicPr>
                       <a:picLocks noChangeAspect="1" noChangeArrowheads="1"/>
                     </pic:cNvPicPr>
                   </pic:nvPicPr>
                   <pic:blipFill>
                     <a:blip r:embed="rId14"/>
-                    <a:srcRect l="0" t="4252" r="0" b="0"/>
+                    <a:srcRect l="0" t="3248" r="0" b="71853"/>
                     <a:stretch>
                       <a:fillRect/>
                     </a:stretch>
@@ -1788,7 +2204,7 @@
                   <pic:spPr bwMode="auto">
                     <a:xfrm>
                       <a:off x="0" y="0"/>
-                      <a:ext cx="5731510" cy="3086735"/>
+                      <a:ext cx="5731510" cy="802640"/>
                     </a:xfrm>
                     <a:prstGeom prst="rect">
                       <a:avLst/>
@@ -1805,7 +2221,41 @@
           <w:sz w:val="16"/>
           <w:szCs w:val="16"/>
         </w:rPr>
-        <w:t>Abb. 12: Daten als JSON asugeben</w:t>
+        <w:t>Abb. 1</w:t>
+      </w:r>
+      <w:r>
+        <w:rPr>
+          <w:sz w:val="16"/>
+          <w:szCs w:val="16"/>
+        </w:rPr>
+        <w:t>4</w:t>
+      </w:r>
+      <w:r>
+        <w:rPr>
+          <w:sz w:val="16"/>
+          <w:szCs w:val="16"/>
+        </w:rPr>
+        <w:t xml:space="preserve">: </w:t>
+      </w:r>
+      <w:r>
+        <w:rPr>
+          <w:sz w:val="16"/>
+          <w:szCs w:val="16"/>
+        </w:rPr>
+        <w:t>Temperatur-Skript starten</w:t>
+      </w:r>
+    </w:p>
+    <w:p>
+      <w:pPr>
+        <w:pStyle w:val="Heading3"/>
+        <w:ind w:hanging="0" w:left="0"/>
+        <w:rPr/>
+      </w:pPr>
+      <w:bookmarkStart w:id="26" w:name="__RefHeading___Toc450_3573730683"/>
+      <w:bookmarkEnd w:id="26"/>
+      <w:r>
+        <w:rPr/>
+        <w:t>Sensordaten anzeigen</w:t>
       </w:r>
     </w:p>
     <w:p>
@@ -1815,45 +2265,10 @@
       </w:pPr>
       <w:r>
         <w:rPr/>
-      </w:r>
-      <w:r>
-        <w:br w:type="page"/>
-      </w:r>
-    </w:p>
-    <w:p>
-      <w:pPr>
-        <w:pStyle w:val="Heading1"/>
-        <w:spacing w:before="0" w:after="80"/>
-        <w:rPr/>
-      </w:pPr>
-      <w:bookmarkStart w:id="22" w:name="__RefHeading___Toc534_1161155005"/>
-      <w:bookmarkStart w:id="23" w:name="_Toc187422979"/>
-      <w:bookmarkEnd w:id="22"/>
-      <w:r>
-        <w:rPr/>
-        <w:t>Testen</w:t>
-      </w:r>
-      <w:bookmarkEnd w:id="23"/>
-    </w:p>
-    <w:p>
-      <w:pPr>
-        <w:pStyle w:val="Normal"/>
-        <w:rPr/>
-      </w:pPr>
-      <w:r>
-        <w:rPr/>
-        <w:t>Sind die Anpassungen erfolgreich, werden die Daten von der Temperaturmessung automatisch in die entsprechende Datenbank geschrieben.</w:t>
-      </w:r>
-    </w:p>
-    <w:p>
-      <w:pPr>
-        <w:pStyle w:val="Normal"/>
-        <w:rPr/>
-      </w:pPr>
-      <w:r>
-        <w:rPr/>
-        <w:t>Mit einem Select-Befehl können diese angezeigt werden.</w:t>
-      </w:r>
+        <w:t>Die Sensordaten werden jetzt in Grafana in dem entsprechenden Dashboard angezeigt.</w:t>
+      </w:r>
+      <w:bookmarkStart w:id="27" w:name="_Toc187422979"/>
+      <w:bookmarkEnd w:id="27"/>
     </w:p>
     <w:p>
       <w:pPr>
@@ -1866,15 +2281,15 @@
       </w:pPr>
       <w:r>
         <w:drawing>
-          <wp:anchor behindDoc="0" distT="0" distB="0" distL="0" distR="0" simplePos="0" locked="0" layoutInCell="0" allowOverlap="1" relativeHeight="23">
+          <wp:anchor behindDoc="0" distT="0" distB="0" distL="0" distR="0" simplePos="0" locked="0" layoutInCell="0" allowOverlap="1" relativeHeight="25">
             <wp:simplePos x="0" y="0"/>
             <wp:positionH relativeFrom="column">
-              <wp:posOffset>67945</wp:posOffset>
+              <wp:align>center</wp:align>
             </wp:positionH>
             <wp:positionV relativeFrom="paragraph">
-              <wp:posOffset>-80645</wp:posOffset>
+              <wp:posOffset>635</wp:posOffset>
             </wp:positionV>
-            <wp:extent cx="5584190" cy="3013075"/>
+            <wp:extent cx="5731510" cy="2743200"/>
             <wp:effectExtent l="0" t="0" r="0" b="0"/>
             <wp:wrapSquare wrapText="largest"/>
             <wp:docPr id="14" name="Image15" descr=""/>
@@ -1892,7 +2307,6 @@
                   </pic:nvPicPr>
                   <pic:blipFill>
                     <a:blip r:embed="rId15"/>
-                    <a:srcRect l="0" t="4063" r="0" b="0"/>
                     <a:stretch>
                       <a:fillRect/>
                     </a:stretch>
@@ -1900,7 +2314,7 @@
                   <pic:spPr bwMode="auto">
                     <a:xfrm>
                       <a:off x="0" y="0"/>
-                      <a:ext cx="5584190" cy="3013075"/>
+                      <a:ext cx="5731510" cy="2743200"/>
                     </a:xfrm>
                     <a:prstGeom prst="rect">
                       <a:avLst/>
@@ -1917,35 +2331,23 @@
           <w:sz w:val="16"/>
           <w:szCs w:val="16"/>
         </w:rPr>
-        <w:t>Abb. 14: Messungsdaten anzeigen</w:t>
-      </w:r>
-    </w:p>
-    <w:p>
-      <w:pPr>
-        <w:pStyle w:val="Normal"/>
-        <w:rPr/>
-      </w:pPr>
-      <w:r>
-        <w:rPr/>
-        <w:t>Die Tests waren erfolgreich. InfluxDb wurde korrekt in NodeRed integriert.</w:t>
-      </w:r>
-      <w:r>
-        <w:br w:type="page"/>
+        <w:t>Abb. 15: Sensordaten in Grafana</w:t>
       </w:r>
     </w:p>
     <w:p>
       <w:pPr>
         <w:pStyle w:val="Heading1"/>
-        <w:rPr/>
-      </w:pPr>
-      <w:bookmarkStart w:id="24" w:name="__RefHeading___Toc536_1161155005"/>
-      <w:bookmarkStart w:id="25" w:name="_Toc187422980"/>
-      <w:bookmarkEnd w:id="24"/>
+        <w:spacing w:before="0" w:after="80"/>
+        <w:rPr/>
+      </w:pPr>
+      <w:bookmarkStart w:id="28" w:name="__RefHeading___Toc536_1161155005"/>
+      <w:bookmarkStart w:id="29" w:name="_Toc187422980"/>
+      <w:bookmarkEnd w:id="28"/>
       <w:r>
         <w:rPr/>
         <w:t>Fazit</w:t>
       </w:r>
-      <w:bookmarkEnd w:id="25"/>
+      <w:bookmarkEnd w:id="29"/>
     </w:p>
     <w:p>
       <w:pPr>
@@ -1955,7 +2357,11 @@
       </w:pPr>
       <w:r>
         <w:rPr/>
-        <w:t>Ohne großen Aufwand lassen sich mit NodeRed und InfluxDb Daten speichern, sodass diese für zukünftige Auswertungen verwendet werden können. Daher sollte dies bei jedem Projekt implementiert werden.</w:t>
+        <w:t xml:space="preserve">Ohne großen Aufwand lassen sich </w:t>
+      </w:r>
+      <w:r>
+        <w:rPr/>
+        <w:t>die gespeicherten Sensordaten aus der InfluxDb Datenbank auslesen und in Grafana anzeigen. Dies emöglicht eine schnelle Auswertung von gemessenen Daten.</w:t>
       </w:r>
     </w:p>
     <w:sectPr>
@@ -2038,7 +2444,7 @@
         </w:r>
         <w:r>
           <w:rPr/>
-          <w:t>8</w:t>
+          <w:t>10</w:t>
         </w:r>
         <w:r>
           <w:rPr/>

</xml_diff>